<commit_message>
Realizei alterações finais à documentação do projeto.
</commit_message>
<xml_diff>
--- a/Documentação/Documentação Atualizada Next Point BR.docx
+++ b/Documentação/Documentação Atualizada Next Point BR.docx
@@ -134,7 +134,7 @@
                                         <w:sz w:val="40"/>
                                         <w:szCs w:val="40"/>
                                       </w:rPr>
-                                      <w:t>8</w:t>
+                                      <w:t>26</w:t>
                                     </w:r>
                                     <w:r>
                                       <w:rPr>
@@ -152,7 +152,7 @@
                                         <w:sz w:val="40"/>
                                         <w:szCs w:val="40"/>
                                       </w:rPr>
-                                      <w:t>abril</w:t>
+                                      <w:t>maio</w:t>
                                     </w:r>
                                     <w:r>
                                       <w:rPr>
@@ -234,7 +234,7 @@
                                   <w:sz w:val="40"/>
                                   <w:szCs w:val="40"/>
                                 </w:rPr>
-                                <w:t>8</w:t>
+                                <w:t>26</w:t>
                               </w:r>
                               <w:r>
                                 <w:rPr>
@@ -252,7 +252,7 @@
                                   <w:sz w:val="40"/>
                                   <w:szCs w:val="40"/>
                                 </w:rPr>
-                                <w:t>abril</w:t>
+                                <w:t>maio</w:t>
                               </w:r>
                               <w:r>
                                 <w:rPr>
@@ -1362,7 +1362,6 @@
                 <w:szCs w:val="20"/>
               </w:rPr>
             </w:pPr>
-            <w:proofErr w:type="spellStart"/>
             <w:r>
               <w:rPr>
                 <w:b/>
@@ -1370,17 +1369,7 @@
                 <w:sz w:val="20"/>
                 <w:szCs w:val="20"/>
               </w:rPr>
-              <w:t>Nayra</w:t>
-            </w:r>
-            <w:proofErr w:type="spellEnd"/>
-            <w:r>
-              <w:rPr>
-                <w:b/>
-                <w:bCs/>
-                <w:sz w:val="20"/>
-                <w:szCs w:val="20"/>
-              </w:rPr>
-              <w:t xml:space="preserve"> Câmara Belarmino</w:t>
+              <w:t>Nayra Câmara Belarmino</w:t>
             </w:r>
           </w:p>
         </w:tc>
@@ -1515,7 +1504,25 @@
           <w:sz w:val="22"/>
           <w:szCs w:val="22"/>
         </w:rPr>
-        <w:t>A produção de lúpulo é um processo fundamental para a fabricação d</w:t>
+        <w:t xml:space="preserve">A produção de lúpulo é um processo fundamental </w:t>
+      </w:r>
+      <w:r>
+        <w:rPr>
+          <w:rFonts w:ascii="Arial" w:hAnsi="Arial" w:cs="Arial"/>
+          <w:color w:val="000000"/>
+          <w:sz w:val="22"/>
+          <w:szCs w:val="22"/>
+        </w:rPr>
+        <w:t>na</w:t>
+      </w:r>
+      <w:r>
+        <w:rPr>
+          <w:rFonts w:ascii="Arial" w:hAnsi="Arial" w:cs="Arial"/>
+          <w:color w:val="000000"/>
+          <w:sz w:val="22"/>
+          <w:szCs w:val="22"/>
+        </w:rPr>
+        <w:t xml:space="preserve"> fabricação d</w:t>
       </w:r>
       <w:r>
         <w:rPr>
@@ -1748,25 +1755,7 @@
           <w:sz w:val="22"/>
           <w:szCs w:val="22"/>
         </w:rPr>
-        <w:t>Em contrapartida</w:t>
-      </w:r>
-      <w:r>
-        <w:rPr>
-          <w:rFonts w:ascii="Arial" w:hAnsi="Arial" w:cs="Arial"/>
-          <w:color w:val="000000"/>
-          <w:sz w:val="22"/>
-          <w:szCs w:val="22"/>
-        </w:rPr>
-        <w:t>,</w:t>
-      </w:r>
-      <w:r>
-        <w:rPr>
-          <w:rFonts w:ascii="Arial" w:hAnsi="Arial" w:cs="Arial"/>
-          <w:color w:val="000000"/>
-          <w:sz w:val="22"/>
-          <w:szCs w:val="22"/>
-        </w:rPr>
-        <w:t xml:space="preserve"> </w:t>
+        <w:t xml:space="preserve">Desse modo, </w:t>
       </w:r>
       <w:r>
         <w:rPr>
@@ -1885,27 +1874,7 @@
           <w:sz w:val="22"/>
           <w:szCs w:val="22"/>
         </w:rPr>
-        <w:t xml:space="preserve">O objetivo-alvo do projeto trata-se do desenvolvimento de uma solução em </w:t>
-      </w:r>
-      <w:proofErr w:type="spellStart"/>
-      <w:r>
-        <w:rPr>
-          <w:rFonts w:ascii="Arial" w:hAnsi="Arial" w:cs="Arial"/>
-          <w:color w:val="000000"/>
-          <w:sz w:val="22"/>
-          <w:szCs w:val="22"/>
-        </w:rPr>
-        <w:t>IoT</w:t>
-      </w:r>
-      <w:proofErr w:type="spellEnd"/>
-      <w:r>
-        <w:rPr>
-          <w:rFonts w:ascii="Arial" w:hAnsi="Arial" w:cs="Arial"/>
-          <w:color w:val="000000"/>
-          <w:sz w:val="22"/>
-          <w:szCs w:val="22"/>
-        </w:rPr>
-        <w:t xml:space="preserve"> (ou “internet das coisas”) que permita mensurar a luz </w:t>
+        <w:t xml:space="preserve">O objetivo-alvo do projeto trata-se do desenvolvimento de uma solução em IoT (ou “internet das coisas”) que permita mensurar a luz </w:t>
       </w:r>
       <w:r>
         <w:rPr>
@@ -2055,27 +2024,7 @@
           <w:sz w:val="22"/>
           <w:szCs w:val="22"/>
         </w:rPr>
-        <w:t xml:space="preserve">, a utilização de uma solução em </w:t>
-      </w:r>
-      <w:proofErr w:type="spellStart"/>
-      <w:r>
-        <w:rPr>
-          <w:rFonts w:ascii="Arial" w:hAnsi="Arial" w:cs="Arial"/>
-          <w:color w:val="000000"/>
-          <w:sz w:val="22"/>
-          <w:szCs w:val="22"/>
-        </w:rPr>
-        <w:t>IoT</w:t>
-      </w:r>
-      <w:proofErr w:type="spellEnd"/>
-      <w:r>
-        <w:rPr>
-          <w:rFonts w:ascii="Arial" w:hAnsi="Arial" w:cs="Arial"/>
-          <w:color w:val="000000"/>
-          <w:sz w:val="22"/>
-          <w:szCs w:val="22"/>
-        </w:rPr>
-        <w:t xml:space="preserve"> para </w:t>
+        <w:t xml:space="preserve">, a utilização de uma solução em IoT para </w:t>
       </w:r>
       <w:r>
         <w:rPr>
@@ -2146,23 +2095,7 @@
           <w:rFonts w:ascii="Arial" w:hAnsi="Arial" w:cs="Arial"/>
           <w:color w:val="000000"/>
         </w:rPr>
-        <w:t xml:space="preserve">A solução em </w:t>
-      </w:r>
-      <w:proofErr w:type="spellStart"/>
-      <w:r>
-        <w:rPr>
-          <w:rFonts w:ascii="Arial" w:hAnsi="Arial" w:cs="Arial"/>
-          <w:color w:val="000000"/>
-        </w:rPr>
-        <w:t>IoT</w:t>
-      </w:r>
-      <w:proofErr w:type="spellEnd"/>
-      <w:r>
-        <w:rPr>
-          <w:rFonts w:ascii="Arial" w:hAnsi="Arial" w:cs="Arial"/>
-          <w:color w:val="000000"/>
-        </w:rPr>
-        <w:t xml:space="preserve"> deverá ser composta por sensores de luz Arduino capazes de mensurar os dados de intensidade de luz em tempo real, reproduzidos e armazenados em um sistema de monitoramento via </w:t>
+        <w:t xml:space="preserve">A solução em IoT deverá ser composta por sensores de luz Arduino capazes de mensurar os dados de intensidade de luz em tempo real, reproduzidos e armazenados em um sistema de monitoramento via </w:t>
       </w:r>
       <w:r>
         <w:rPr>
@@ -2677,10 +2610,82 @@
       </w:r>
     </w:p>
     <w:p/>
+    <w:p>
+      <w:pPr>
+        <w:pStyle w:val="Ttulo1"/>
+      </w:pPr>
+      <w:r>
+        <w:t>Fluxograma de Suporte de TI</w:t>
+      </w:r>
+      <w:r>
+        <w:t>:</w:t>
+      </w:r>
+    </w:p>
+    <w:p>
+      <w:r>
+        <w:rPr>
+          <w:noProof/>
+        </w:rPr>
+        <w:drawing>
+          <wp:anchor distT="0" distB="0" distL="114300" distR="114300" simplePos="0" relativeHeight="251663360" behindDoc="0" locked="0" layoutInCell="1" allowOverlap="1" wp14:anchorId="206F0CB7" wp14:editId="1AB8B25E">
+            <wp:simplePos x="0" y="0"/>
+            <wp:positionH relativeFrom="column">
+              <wp:posOffset>-370738</wp:posOffset>
+            </wp:positionH>
+            <wp:positionV relativeFrom="paragraph">
+              <wp:posOffset>220472</wp:posOffset>
+            </wp:positionV>
+            <wp:extent cx="7146950" cy="3437719"/>
+            <wp:effectExtent l="0" t="0" r="0" b="0"/>
+            <wp:wrapNone/>
+            <wp:docPr id="2087477531" name="Imagem 1"/>
+            <wp:cNvGraphicFramePr>
+              <a:graphicFrameLocks xmlns:a="http://schemas.openxmlformats.org/drawingml/2006/main" noChangeAspect="1"/>
+            </wp:cNvGraphicFramePr>
+            <a:graphic xmlns:a="http://schemas.openxmlformats.org/drawingml/2006/main">
+              <a:graphicData uri="http://schemas.openxmlformats.org/drawingml/2006/picture">
+                <pic:pic xmlns:pic="http://schemas.openxmlformats.org/drawingml/2006/picture">
+                  <pic:nvPicPr>
+                    <pic:cNvPr id="2087477531" name="Imagem 2087477531"/>
+                    <pic:cNvPicPr/>
+                  </pic:nvPicPr>
+                  <pic:blipFill>
+                    <a:blip r:embed="rId14" cstate="print">
+                      <a:extLst>
+                        <a:ext uri="{28A0092B-C50C-407E-A947-70E740481C1C}">
+                          <a14:useLocalDpi xmlns:a14="http://schemas.microsoft.com/office/drawing/2010/main" val="0"/>
+                        </a:ext>
+                      </a:extLst>
+                    </a:blip>
+                    <a:stretch>
+                      <a:fillRect/>
+                    </a:stretch>
+                  </pic:blipFill>
+                  <pic:spPr>
+                    <a:xfrm>
+                      <a:off x="0" y="0"/>
+                      <a:ext cx="7159719" cy="3443861"/>
+                    </a:xfrm>
+                    <a:prstGeom prst="rect">
+                      <a:avLst/>
+                    </a:prstGeom>
+                  </pic:spPr>
+                </pic:pic>
+              </a:graphicData>
+            </a:graphic>
+            <wp14:sizeRelH relativeFrom="margin">
+              <wp14:pctWidth>0</wp14:pctWidth>
+            </wp14:sizeRelH>
+          </wp:anchor>
+        </w:drawing>
+      </w:r>
+    </w:p>
+    <w:p/>
+    <w:p/>
     <w:sectPr>
-      <w:headerReference w:type="even" r:id="rId14"/>
-      <w:headerReference w:type="default" r:id="rId15"/>
-      <w:headerReference w:type="first" r:id="rId16"/>
+      <w:headerReference w:type="even" r:id="rId15"/>
+      <w:headerReference w:type="default" r:id="rId16"/>
+      <w:headerReference w:type="first" r:id="rId17"/>
       <w:pgSz w:w="11906" w:h="16838" w:code="9"/>
       <w:pgMar w:top="964" w:right="964" w:bottom="964" w:left="964" w:header="709" w:footer="709" w:gutter="0"/>
       <w:pgNumType w:start="0"/>
@@ -5237,7 +5242,7 @@
 
 <file path=customXml/item1.xml><?xml version="1.0" encoding="utf-8"?>
 <CoverPageProperties xmlns="http://schemas.microsoft.com/office/2006/coverPageProps">
-  <PublishDate>8 de abril de 2023</PublishDate>
+  <PublishDate>26 de maio de 2023</PublishDate>
   <Abstract/>
   <CompanyAddress>Rua Haddock Lobo, nº. 556 – São Paulo/SP</CompanyAddress>
   <CompanyPhone/>
@@ -5247,6 +5252,30 @@
 </file>
 
 <file path=customXml/item2.xml><?xml version="1.0" encoding="utf-8"?>
+<b:Sources xmlns:b="http://schemas.openxmlformats.org/officeDocument/2006/bibliography" xmlns="http://schemas.openxmlformats.org/officeDocument/2006/bibliography" SelectedStyle="\APASixthEditionOfficeOnline.xsl" StyleName="APA" Version="6"/>
+</file>
+
+<file path=customXml/item3.xml><?xml version="1.0" encoding="utf-8"?>
+<?mso-contentType ?>
+<FormTemplates xmlns="http://schemas.microsoft.com/sharepoint/v3/contenttype/forms">
+  <Display>DocumentLibraryForm</Display>
+  <Edit>DocumentLibraryForm</Edit>
+  <New>DocumentLibraryForm</New>
+</FormTemplates>
+</file>
+
+<file path=customXml/item4.xml><?xml version="1.0" encoding="utf-8"?>
+<p:properties xmlns:p="http://schemas.microsoft.com/office/2006/metadata/properties" xmlns:xsi="http://www.w3.org/2001/XMLSchema-instance" xmlns:pc="http://schemas.microsoft.com/office/infopath/2007/PartnerControls">
+  <documentManagement>
+    <lcf76f155ced4ddcb4097134ff3c332f xmlns="0a53ad5e-08cc-4fba-9df9-747b79db3e02">
+      <Terms xmlns="http://schemas.microsoft.com/office/infopath/2007/PartnerControls"/>
+    </lcf76f155ced4ddcb4097134ff3c332f>
+    <TaxCatchAll xmlns="99f50afe-28e2-457c-9852-048361d66aad" xsi:nil="true"/>
+  </documentManagement>
+</p:properties>
+</file>
+
+<file path=customXml/item5.xml><?xml version="1.0" encoding="utf-8"?>
 <ct:contentTypeSchema xmlns:ct="http://schemas.microsoft.com/office/2006/metadata/contentType" xmlns:ma="http://schemas.microsoft.com/office/2006/metadata/properties/metaAttributes" ct:_="" ma:_="" ma:contentTypeName="Documento" ma:contentTypeID="0x0101007F8ECE7139958D46ABEDA89D12B90CBF" ma:contentTypeVersion="12" ma:contentTypeDescription="Crie um novo documento." ma:contentTypeScope="" ma:versionID="504e4214042ae000646439f7e69e4742">
   <xsd:schema xmlns:xsd="http://www.w3.org/2001/XMLSchema" xmlns:xs="http://www.w3.org/2001/XMLSchema" xmlns:p="http://schemas.microsoft.com/office/2006/metadata/properties" xmlns:ns2="0a53ad5e-08cc-4fba-9df9-747b79db3e02" xmlns:ns3="99f50afe-28e2-457c-9852-048361d66aad" targetNamespace="http://schemas.microsoft.com/office/2006/metadata/properties" ma:root="true" ma:fieldsID="858e620b6131f334f565d79b87bb2368" ns2:_="" ns3:_="">
     <xsd:import namespace="0a53ad5e-08cc-4fba-9df9-747b79db3e02"/>
@@ -5441,30 +5470,6 @@
 </ct:contentTypeSchema>
 </file>
 
-<file path=customXml/item3.xml><?xml version="1.0" encoding="utf-8"?>
-<p:properties xmlns:p="http://schemas.microsoft.com/office/2006/metadata/properties" xmlns:xsi="http://www.w3.org/2001/XMLSchema-instance" xmlns:pc="http://schemas.microsoft.com/office/infopath/2007/PartnerControls">
-  <documentManagement>
-    <lcf76f155ced4ddcb4097134ff3c332f xmlns="0a53ad5e-08cc-4fba-9df9-747b79db3e02">
-      <Terms xmlns="http://schemas.microsoft.com/office/infopath/2007/PartnerControls"/>
-    </lcf76f155ced4ddcb4097134ff3c332f>
-    <TaxCatchAll xmlns="99f50afe-28e2-457c-9852-048361d66aad" xsi:nil="true"/>
-  </documentManagement>
-</p:properties>
-</file>
-
-<file path=customXml/item4.xml><?xml version="1.0" encoding="utf-8"?>
-<?mso-contentType ?>
-<FormTemplates xmlns="http://schemas.microsoft.com/sharepoint/v3/contenttype/forms">
-  <Display>DocumentLibraryForm</Display>
-  <Edit>DocumentLibraryForm</Edit>
-  <New>DocumentLibraryForm</New>
-</FormTemplates>
-</file>
-
-<file path=customXml/item5.xml><?xml version="1.0" encoding="utf-8"?>
-<b:Sources xmlns:b="http://schemas.openxmlformats.org/officeDocument/2006/bibliography" xmlns="http://schemas.openxmlformats.org/officeDocument/2006/bibliography" SelectedStyle="\APASixthEditionOfficeOnline.xsl" StyleName="APA" Version="6"/>
-</file>
-
 <file path=customXml/itemProps1.xml><?xml version="1.0" encoding="utf-8"?>
 <ds:datastoreItem xmlns:ds="http://schemas.openxmlformats.org/officeDocument/2006/customXml" ds:itemID="{55AF091B-3C7A-41E3-B477-F2FDAA23CFDA}">
   <ds:schemaRefs>
@@ -5474,6 +5479,33 @@
 </file>
 
 <file path=customXml/itemProps2.xml><?xml version="1.0" encoding="utf-8"?>
+<ds:datastoreItem xmlns:ds="http://schemas.openxmlformats.org/officeDocument/2006/customXml" ds:itemID="{43C36E59-8586-4352-8310-158AD4E65655}">
+  <ds:schemaRefs>
+    <ds:schemaRef ds:uri="http://schemas.openxmlformats.org/officeDocument/2006/bibliography"/>
+  </ds:schemaRefs>
+</ds:datastoreItem>
+</file>
+
+<file path=customXml/itemProps3.xml><?xml version="1.0" encoding="utf-8"?>
+<ds:datastoreItem xmlns:ds="http://schemas.openxmlformats.org/officeDocument/2006/customXml" ds:itemID="{B52C9AD5-4F18-4494-A12B-C11EA8399E21}">
+  <ds:schemaRefs>
+    <ds:schemaRef ds:uri="http://schemas.microsoft.com/sharepoint/v3/contenttype/forms"/>
+  </ds:schemaRefs>
+</ds:datastoreItem>
+</file>
+
+<file path=customXml/itemProps4.xml><?xml version="1.0" encoding="utf-8"?>
+<ds:datastoreItem xmlns:ds="http://schemas.openxmlformats.org/officeDocument/2006/customXml" ds:itemID="{79054B02-B215-46AC-9176-544339E93661}">
+  <ds:schemaRefs>
+    <ds:schemaRef ds:uri="http://schemas.microsoft.com/office/2006/metadata/properties"/>
+    <ds:schemaRef ds:uri="http://schemas.microsoft.com/office/infopath/2007/PartnerControls"/>
+    <ds:schemaRef ds:uri="0a53ad5e-08cc-4fba-9df9-747b79db3e02"/>
+    <ds:schemaRef ds:uri="99f50afe-28e2-457c-9852-048361d66aad"/>
+  </ds:schemaRefs>
+</ds:datastoreItem>
+</file>
+
+<file path=customXml/itemProps5.xml><?xml version="1.0" encoding="utf-8"?>
 <ds:datastoreItem xmlns:ds="http://schemas.openxmlformats.org/officeDocument/2006/customXml" ds:itemID="{8B299A9B-9EFB-406E-955B-E4E23C7F5805}">
   <ds:schemaRefs>
     <ds:schemaRef ds:uri="http://schemas.microsoft.com/office/2006/metadata/contentType"/>
@@ -5490,31 +5522,4 @@
     <ds:schemaRef ds:uri="http://schemas.microsoft.com/internal/obd"/>
   </ds:schemaRefs>
 </ds:datastoreItem>
-</file>
-
-<file path=customXml/itemProps3.xml><?xml version="1.0" encoding="utf-8"?>
-<ds:datastoreItem xmlns:ds="http://schemas.openxmlformats.org/officeDocument/2006/customXml" ds:itemID="{79054B02-B215-46AC-9176-544339E93661}">
-  <ds:schemaRefs>
-    <ds:schemaRef ds:uri="http://schemas.microsoft.com/office/2006/metadata/properties"/>
-    <ds:schemaRef ds:uri="http://schemas.microsoft.com/office/infopath/2007/PartnerControls"/>
-    <ds:schemaRef ds:uri="0a53ad5e-08cc-4fba-9df9-747b79db3e02"/>
-    <ds:schemaRef ds:uri="99f50afe-28e2-457c-9852-048361d66aad"/>
-  </ds:schemaRefs>
-</ds:datastoreItem>
-</file>
-
-<file path=customXml/itemProps4.xml><?xml version="1.0" encoding="utf-8"?>
-<ds:datastoreItem xmlns:ds="http://schemas.openxmlformats.org/officeDocument/2006/customXml" ds:itemID="{B52C9AD5-4F18-4494-A12B-C11EA8399E21}">
-  <ds:schemaRefs>
-    <ds:schemaRef ds:uri="http://schemas.microsoft.com/sharepoint/v3/contenttype/forms"/>
-  </ds:schemaRefs>
-</ds:datastoreItem>
-</file>
-
-<file path=customXml/itemProps5.xml><?xml version="1.0" encoding="utf-8"?>
-<ds:datastoreItem xmlns:ds="http://schemas.openxmlformats.org/officeDocument/2006/customXml" ds:itemID="{43C36E59-8586-4352-8310-158AD4E65655}">
-  <ds:schemaRefs>
-    <ds:schemaRef ds:uri="http://schemas.openxmlformats.org/officeDocument/2006/bibliography"/>
-  </ds:schemaRefs>
-</ds:datastoreItem>
 </file>
</xml_diff>